<commit_message>
LM: modification de l'analyse et du doc TP1
</commit_message>
<xml_diff>
--- a/TP1/CasImportants.docx
+++ b/TP1/CasImportants.docx
@@ -12,7 +12,19 @@
         <w:rPr>
           <w:u w:val="single"/>
         </w:rPr>
-        <w:t>7 JUSTIFICATION DE L’IMPORTANCE DES CAS D’UTILISATION</w:t>
+        <w:t>7</w:t>
+      </w:r>
+      <w:r>
+        <w:rPr>
+          <w:u w:val="single"/>
+        </w:rPr>
+        <w:t>)</w:t>
+      </w:r>
+      <w:r>
+        <w:rPr>
+          <w:u w:val="single"/>
+        </w:rPr>
+        <w:t xml:space="preserve"> JUSTIFICATION DE L’IMPORTANCE DES CAS D’UTILISATION</w:t>
       </w:r>
     </w:p>
     <w:p/>
@@ -50,15 +62,35 @@
       </w:r>
       <w:bookmarkStart w:id="0" w:name="_Hlk31011051"/>
       <w:r>
-        <w:t>c’est pour cela qu’il est un cas Importan</w:t>
-      </w:r>
-      <w:r>
-        <w:t>t</w:t>
-      </w:r>
-      <w:r>
-        <w:t>.</w:t>
+        <w:t>c’est pour cela qu</w:t>
+      </w:r>
+      <w:r>
+        <w:t xml:space="preserve">e c’est un cas important. De plus, cette action représente l’utilisation primaire du module </w:t>
+      </w:r>
+      <w:r>
+        <w:rPr>
+          <w:i/>
+          <w:iCs/>
+        </w:rPr>
+        <w:t>Polycharge-Borne</w:t>
+      </w:r>
+      <w:r>
+        <w:t xml:space="preserve">, à l’instar d’une borne d’une station d’essence qui est utilisée pour réalimenter </w:t>
+      </w:r>
+      <w:r>
+        <w:t>une</w:t>
+      </w:r>
+      <w:r>
+        <w:t xml:space="preserve"> voiture. Les fonctionnalités comme la visualisation de la charge actuelle sont des sous-fonctionnalités de la borne, </w:t>
+      </w:r>
+      <w:r>
+        <w:t>il est évident qu’</w:t>
+      </w:r>
+      <w:r>
+        <w:t>on n’utilise pas une borne uniquement pour visualiser la charge actuelle de sa voiture.</w:t>
       </w:r>
     </w:p>
+    <w:p/>
     <w:p>
       <w:pPr>
         <w:rPr>
@@ -71,7 +103,14 @@
           <w:b/>
           <w:bCs/>
         </w:rPr>
-        <w:t>Module 2 :</w:t>
+        <w:t xml:space="preserve">Module </w:t>
+      </w:r>
+      <w:r>
+        <w:rPr>
+          <w:b/>
+          <w:bCs/>
+        </w:rPr>
+        <w:t>2 :</w:t>
       </w:r>
     </w:p>
     <w:bookmarkEnd w:id="0"/>
@@ -93,77 +132,91 @@
         <w:t xml:space="preserve">Afficher les bornes à proximité </w:t>
       </w:r>
       <w:r>
-        <w:t>utilise la géolocalisation et les donner sur l’état libre ou non des borne pour trouver une borne à proximité</w:t>
-      </w:r>
-      <w:r>
-        <w:t xml:space="preserve"> qui est libre</w:t>
-      </w:r>
-      <w:r>
-        <w:t xml:space="preserve">. L’implémentation de </w:t>
+        <w:t>utilise la géolocalisation</w:t>
+      </w:r>
+      <w:r>
+        <w:t>, par conséquent, l</w:t>
+      </w:r>
+      <w:r>
+        <w:t xml:space="preserve">’implémentation de </w:t>
       </w:r>
       <w:r>
         <w:t>ce</w:t>
       </w:r>
       <w:r>
-        <w:t xml:space="preserve"> système demande </w:t>
-      </w:r>
-      <w:r>
-        <w:t xml:space="preserve"> des efforts importants de recherche</w:t>
-      </w:r>
-      <w:r>
-        <w:t xml:space="preserve"> et</w:t>
+        <w:t xml:space="preserve"> système </w:t>
+      </w:r>
+      <w:r>
+        <w:t>demande des</w:t>
+      </w:r>
+      <w:r>
+        <w:t xml:space="preserve"> efforts importants de recherche et</w:t>
       </w:r>
       <w:r>
         <w:t xml:space="preserve"> </w:t>
       </w:r>
       <w:r>
-        <w:t xml:space="preserve">potentiellement </w:t>
-      </w:r>
-      <w:r>
-        <w:t>l’utilisation de nouvelles</w:t>
+        <w:t>potentiellement l’utilisation de nouvelles technologies</w:t>
       </w:r>
       <w:r>
         <w:t xml:space="preserve"> </w:t>
       </w:r>
       <w:r>
-        <w:t>technologies</w:t>
-      </w:r>
-      <w:r>
-        <w:t xml:space="preserve"> </w:t>
-      </w:r>
-      <w:r>
-        <w:t>c’est pour cela qu’il est un cas Important.</w:t>
+        <w:t xml:space="preserve">c’est pour cela qu’il est un </w:t>
+      </w:r>
+      <w:r>
+        <w:t>i</w:t>
+      </w:r>
+      <w:r>
+        <w:t>mportant.</w:t>
+      </w:r>
+      <w:r>
+        <w:t xml:space="preserve"> Le module </w:t>
+      </w:r>
+      <w:r>
+        <w:rPr>
+          <w:i/>
+          <w:iCs/>
+        </w:rPr>
+        <w:t>Polycharge-Utilisateur</w:t>
+      </w:r>
+      <w:r>
+        <w:t xml:space="preserve"> possède deux cas d’utilisations primaires : afficher les bornes à proximité et réserver une borne. Or, la fonctionnalité pour réserver une borne est incluse dans le cas la géolocalisation de bornes, par conséquent il est plus intéressant de décrire l</w:t>
+      </w:r>
+      <w:r>
+        <w:t xml:space="preserve">’utilisation de la géolocalisation pour donner un aperçu plus général de l’application. </w:t>
+      </w:r>
+    </w:p>
+    <w:p/>
+    <w:p>
+      <w:pPr>
+        <w:rPr>
+          <w:b/>
+          <w:bCs/>
+        </w:rPr>
+      </w:pPr>
+      <w:r>
+        <w:rPr>
+          <w:b/>
+          <w:bCs/>
+        </w:rPr>
+        <w:t>Module 3 :</w:t>
       </w:r>
     </w:p>
     <w:p>
       <w:pPr>
         <w:rPr>
-          <w:b/>
-          <w:bCs/>
+          <w:u w:val="single"/>
         </w:rPr>
       </w:pPr>
       <w:r>
         <w:rPr>
-          <w:b/>
-          <w:bCs/>
-        </w:rPr>
-        <w:t>Module 3 :</w:t>
+          <w:u w:val="single"/>
+        </w:rPr>
+        <w:t>CU-4.0-Gérer un Profil-Utilisateur</w:t>
       </w:r>
     </w:p>
     <w:p>
-      <w:pPr>
-        <w:rPr>
-          <w:u w:val="single"/>
-        </w:rPr>
-      </w:pPr>
-      <w:r>
-        <w:rPr>
-          <w:u w:val="single"/>
-        </w:rPr>
-        <w:t>CU-4.0-Gérer un Profil-Utilisateur</w:t>
-      </w:r>
-    </w:p>
-    <w:p>
       <w:r>
         <w:t xml:space="preserve">La gestion du Profil-Utilisateur permet de </w:t>
       </w:r>
@@ -177,28 +230,49 @@
         <w:t>de</w:t>
       </w:r>
       <w:r>
-        <w:t xml:space="preserve"> modifier les information </w:t>
-      </w:r>
-      <w:r>
-        <w:t>b</w:t>
-      </w:r>
-      <w:r>
-        <w:t xml:space="preserve">ancaire et </w:t>
+        <w:t xml:space="preserve"> modifier </w:t>
+      </w:r>
+      <w:r>
+        <w:t>les informations bancaires</w:t>
+      </w:r>
+      <w:r>
+        <w:t xml:space="preserve"> et </w:t>
       </w:r>
       <w:r>
         <w:t>choisir</w:t>
       </w:r>
       <w:r>
-        <w:t xml:space="preserve"> un forfais se qui a un impact direct sur le </w:t>
-      </w:r>
-      <w:r>
-        <w:t xml:space="preserve">revenus supplémentaires et la réduction de cout </w:t>
+        <w:t xml:space="preserve"> un forfai</w:t>
+      </w:r>
+      <w:r>
+        <w:t>t,</w:t>
+      </w:r>
+      <w:r>
+        <w:t xml:space="preserve"> </w:t>
+      </w:r>
+      <w:r>
+        <w:t>c</w:t>
+      </w:r>
+      <w:r>
+        <w:t xml:space="preserve">e qui a un impact direct sur le </w:t>
+      </w:r>
+      <w:r>
+        <w:t>revenus supplémentaires et la réduction de co</w:t>
+      </w:r>
+      <w:r>
+        <w:t>û</w:t>
+      </w:r>
+      <w:r>
+        <w:t xml:space="preserve">t </w:t>
       </w:r>
       <w:r>
         <w:t>c’est pour cela qu’il est un cas Important</w:t>
       </w:r>
       <w:r>
         <w:t>.</w:t>
+      </w:r>
+      <w:r>
+        <w:t xml:space="preserve"> Il est à noter également que la description du cas d’utilisation doit être compris par l’utilisateur de l’application-web, qui est l’acteur principal du module. Il aurait donc été moins intéressant de décrire les cas d’utilisation lié à la maintenance et la récupération de données, car ces derniers sont uniquement utilisés par les employés.</w:t>
       </w:r>
       <w:bookmarkStart w:id="1" w:name="_GoBack"/>
       <w:bookmarkEnd w:id="1"/>
@@ -230,7 +304,7 @@
       </w:pPr>
     </w:pPrDefault>
   </w:docDefaults>
-  <w:latentStyles w:defLockedState="0" w:defUIPriority="99" w:defSemiHidden="0" w:defUnhideWhenUsed="0" w:defQFormat="0" w:count="376">
+  <w:latentStyles w:defLockedState="0" w:defUIPriority="99" w:defSemiHidden="0" w:defUnhideWhenUsed="0" w:defQFormat="0" w:count="377">
     <w:lsdException w:name="Normal" w:uiPriority="0" w:qFormat="1"/>
     <w:lsdException w:name="heading 1" w:uiPriority="9" w:qFormat="1"/>
     <w:lsdException w:name="heading 2" w:semiHidden="1" w:uiPriority="9" w:unhideWhenUsed="1" w:qFormat="1"/>
@@ -336,7 +410,6 @@
     <w:lsdException w:name="HTML Sample" w:semiHidden="1" w:unhideWhenUsed="1"/>
     <w:lsdException w:name="HTML Typewriter" w:semiHidden="1" w:unhideWhenUsed="1"/>
     <w:lsdException w:name="HTML Variable" w:semiHidden="1" w:unhideWhenUsed="1"/>
-    <w:lsdException w:name="Normal Table" w:semiHidden="1" w:unhideWhenUsed="1"/>
     <w:lsdException w:name="annotation subject" w:semiHidden="1" w:unhideWhenUsed="1"/>
     <w:lsdException w:name="No List" w:semiHidden="1" w:unhideWhenUsed="1"/>
     <w:lsdException w:name="Outline List 1" w:semiHidden="1" w:unhideWhenUsed="1"/>
@@ -383,10 +456,8 @@
     <w:lsdException w:name="Table Subtle 2" w:semiHidden="1" w:unhideWhenUsed="1"/>
     <w:lsdException w:name="Table Web 1" w:semiHidden="1" w:unhideWhenUsed="1"/>
     <w:lsdException w:name="Table Web 2" w:semiHidden="1" w:unhideWhenUsed="1"/>
-    <w:lsdException w:name="Table Web 3" w:semiHidden="1" w:unhideWhenUsed="1"/>
     <w:lsdException w:name="Balloon Text" w:semiHidden="1" w:unhideWhenUsed="1"/>
     <w:lsdException w:name="Table Grid" w:uiPriority="39"/>
-    <w:lsdException w:name="Table Theme" w:semiHidden="1" w:unhideWhenUsed="1"/>
     <w:lsdException w:name="Placeholder Text" w:semiHidden="1"/>
     <w:lsdException w:name="No Spacing" w:uiPriority="1" w:qFormat="1"/>
     <w:lsdException w:name="Light Shading" w:uiPriority="60"/>
@@ -607,6 +678,7 @@
     <w:lsdException w:name="Hashtag" w:semiHidden="1" w:unhideWhenUsed="1"/>
     <w:lsdException w:name="Unresolved Mention" w:semiHidden="1" w:unhideWhenUsed="1"/>
     <w:lsdException w:name="Smart Link" w:semiHidden="1" w:unhideWhenUsed="1"/>
+    <w:lsdException w:name="Smart Link Error" w:semiHidden="1" w:unhideWhenUsed="1"/>
   </w:latentStyles>
   <w:style w:type="paragraph" w:default="1" w:styleId="Normal">
     <w:name w:val="Normal"/>
@@ -615,13 +687,13 @@
       <w:lang w:val="fr-CA"/>
     </w:rPr>
   </w:style>
-  <w:style w:type="character" w:default="1" w:styleId="DefaultParagraphFont">
+  <w:style w:type="character" w:default="1" w:styleId="Policepardfaut">
     <w:name w:val="Default Paragraph Font"/>
     <w:uiPriority w:val="1"/>
     <w:semiHidden/>
     <w:unhideWhenUsed/>
   </w:style>
-  <w:style w:type="table" w:default="1" w:styleId="TableNormal">
+  <w:style w:type="table" w:default="1" w:styleId="TableauNormal">
     <w:name w:val="Normal Table"/>
     <w:uiPriority w:val="99"/>
     <w:semiHidden/>
@@ -636,7 +708,7 @@
       </w:tblCellMar>
     </w:tblPr>
   </w:style>
-  <w:style w:type="numbering" w:default="1" w:styleId="NoList">
+  <w:style w:type="numbering" w:default="1" w:styleId="Aucuneliste">
     <w:name w:val="No List"/>
     <w:uiPriority w:val="99"/>
     <w:semiHidden/>

</xml_diff>